<commit_message>
transform 3d first document
</commit_message>
<xml_diff>
--- a/html-css-transition1.docx
+++ b/html-css-transition1.docx
@@ -33,11 +33,19 @@
       <w:r>
         <w:t xml:space="preserve">1. </w:t>
       </w:r>
+      <w:proofErr w:type="spellStart"/>
       <w:proofErr w:type="gramStart"/>
       <w:r>
         <w:t>transition</w:t>
       </w:r>
-      <w:proofErr w:type="gramEnd"/>
+      <w:r>
+        <w:t>:</w:t>
+      </w:r>
+      <w:proofErr w:type="gramEnd"/>
+      <w:r>
+        <w:t>property</w:t>
+      </w:r>
+      <w:proofErr w:type="spellEnd"/>
     </w:p>
     <w:p>
       <w:r>
@@ -46,12 +54,18 @@
     </w:p>
     <w:p>
       <w:r>
-        <w:t>3. transition-delay</w:t>
-      </w:r>
-    </w:p>
-    <w:p>
-      <w:r>
-        <w:t>4. transition-timing-function</w:t>
+        <w:t xml:space="preserve">3. </w:t>
+      </w:r>
+      <w:r>
+        <w:t>transition-timing-function</w:t>
+      </w:r>
+    </w:p>
+    <w:p>
+      <w:r>
+        <w:t xml:space="preserve">4. </w:t>
+      </w:r>
+      <w:r>
+        <w:t>transition-delay</w:t>
       </w:r>
     </w:p>
     <w:p>
@@ -7788,6 +7802,7 @@
   <w:style w:type="paragraph" w:default="1" w:styleId="Normal">
     <w:name w:val="Normal"/>
     <w:qFormat/>
+    <w:rsid w:val="00777F9F"/>
   </w:style>
   <w:style w:type="character" w:default="1" w:styleId="DefaultParagraphFont">
     <w:name w:val="Default Paragraph Font"/>

</xml_diff>